<commit_message>
Continued work on the shell activity document.
</commit_message>
<xml_diff>
--- a/homework/csi-fs/shell-activity.docx
+++ b/homework/csi-fs/shell-activity.docx
@@ -32,7 +32,7 @@
           <w:noProof/>
         </w:rPr>
         <w:drawing>
-          <wp:inline distT="0" distB="0" distL="0" distR="0">
+          <wp:inline distT="0" distB="0" distL="0" distR="0" wp14:anchorId="4FAE8F72" wp14:editId="76C1D630">
             <wp:extent cx="5486400" cy="855596"/>
             <wp:effectExtent l="0" t="0" r="0" b="8255"/>
             <wp:docPr id="1" name="Picture 1"/>
@@ -101,7 +101,7 @@
           <w:noProof/>
         </w:rPr>
         <w:drawing>
-          <wp:inline distT="0" distB="0" distL="0" distR="0">
+          <wp:inline distT="0" distB="0" distL="0" distR="0" wp14:anchorId="0542DE1C" wp14:editId="714F9696">
             <wp:extent cx="5486400" cy="697424"/>
             <wp:effectExtent l="0" t="0" r="0" b="0"/>
             <wp:docPr id="2" name="Picture 2"/>
@@ -134,6 +134,201 @@
                     <a:xfrm>
                       <a:off x="0" y="0"/>
                       <a:ext cx="5486400" cy="697424"/>
+                    </a:xfrm>
+                    <a:prstGeom prst="rect">
+                      <a:avLst/>
+                    </a:prstGeom>
+                    <a:noFill/>
+                    <a:ln>
+                      <a:noFill/>
+                    </a:ln>
+                  </pic:spPr>
+                </pic:pic>
+              </a:graphicData>
+            </a:graphic>
+          </wp:inline>
+        </w:drawing>
+      </w:r>
+    </w:p>
+    <w:p/>
+    <w:p>
+      <w:r>
+        <w:t>Formatting the image.</w:t>
+      </w:r>
+    </w:p>
+    <w:p>
+      <w:r>
+        <w:rPr>
+          <w:noProof/>
+        </w:rPr>
+        <w:drawing>
+          <wp:inline distT="0" distB="0" distL="0" distR="0" wp14:anchorId="1550DE19" wp14:editId="5A65243F">
+            <wp:extent cx="5486400" cy="3557734"/>
+            <wp:effectExtent l="0" t="0" r="0" b="0"/>
+            <wp:docPr id="4" name="Picture 4"/>
+            <wp:cNvGraphicFramePr>
+              <a:graphicFrameLocks xmlns:a="http://schemas.openxmlformats.org/drawingml/2006/main" noChangeAspect="1"/>
+            </wp:cNvGraphicFramePr>
+            <a:graphic xmlns:a="http://schemas.openxmlformats.org/drawingml/2006/main">
+              <a:graphicData uri="http://schemas.openxmlformats.org/drawingml/2006/picture">
+                <pic:pic xmlns:pic="http://schemas.openxmlformats.org/drawingml/2006/picture">
+                  <pic:nvPicPr>
+                    <pic:cNvPr id="0" name="Picture 4"/>
+                    <pic:cNvPicPr>
+                      <a:picLocks noChangeAspect="1" noChangeArrowheads="1"/>
+                    </pic:cNvPicPr>
+                  </pic:nvPicPr>
+                  <pic:blipFill>
+                    <a:blip r:embed="rId7">
+                      <a:extLst>
+                        <a:ext uri="{28A0092B-C50C-407E-A947-70E740481C1C}">
+                          <a14:useLocalDpi xmlns:a14="http://schemas.microsoft.com/office/drawing/2010/main" val="0"/>
+                        </a:ext>
+                      </a:extLst>
+                    </a:blip>
+                    <a:srcRect/>
+                    <a:stretch>
+                      <a:fillRect/>
+                    </a:stretch>
+                  </pic:blipFill>
+                  <pic:spPr bwMode="auto">
+                    <a:xfrm>
+                      <a:off x="0" y="0"/>
+                      <a:ext cx="5486400" cy="3557734"/>
+                    </a:xfrm>
+                    <a:prstGeom prst="rect">
+                      <a:avLst/>
+                    </a:prstGeom>
+                    <a:noFill/>
+                    <a:ln>
+                      <a:noFill/>
+                    </a:ln>
+                  </pic:spPr>
+                </pic:pic>
+              </a:graphicData>
+            </a:graphic>
+          </wp:inline>
+        </w:drawing>
+      </w:r>
+    </w:p>
+    <w:p/>
+    <w:p/>
+    <w:p/>
+    <w:p/>
+    <w:p/>
+    <w:p/>
+    <w:p/>
+    <w:p/>
+    <w:p/>
+    <w:p/>
+    <w:p/>
+    <w:p>
+      <w:r>
+        <w:lastRenderedPageBreak/>
+        <w:t>Check the current file systems for a comparison point, then mount the image and check the file systems again.</w:t>
+      </w:r>
+    </w:p>
+    <w:p>
+      <w:r>
+        <w:rPr>
+          <w:noProof/>
+        </w:rPr>
+        <w:drawing>
+          <wp:inline distT="0" distB="0" distL="0" distR="0" wp14:anchorId="6B9D526D" wp14:editId="56652A09">
+            <wp:extent cx="6000661" cy="1816100"/>
+            <wp:effectExtent l="0" t="0" r="0" b="0"/>
+            <wp:docPr id="6" name="Picture 6"/>
+            <wp:cNvGraphicFramePr>
+              <a:graphicFrameLocks xmlns:a="http://schemas.openxmlformats.org/drawingml/2006/main" noChangeAspect="1"/>
+            </wp:cNvGraphicFramePr>
+            <a:graphic xmlns:a="http://schemas.openxmlformats.org/drawingml/2006/main">
+              <a:graphicData uri="http://schemas.openxmlformats.org/drawingml/2006/picture">
+                <pic:pic xmlns:pic="http://schemas.openxmlformats.org/drawingml/2006/picture">
+                  <pic:nvPicPr>
+                    <pic:cNvPr id="0" name="Picture 6"/>
+                    <pic:cNvPicPr>
+                      <a:picLocks noChangeAspect="1" noChangeArrowheads="1"/>
+                    </pic:cNvPicPr>
+                  </pic:nvPicPr>
+                  <pic:blipFill>
+                    <a:blip r:embed="rId8">
+                      <a:extLst>
+                        <a:ext uri="{28A0092B-C50C-407E-A947-70E740481C1C}">
+                          <a14:useLocalDpi xmlns:a14="http://schemas.microsoft.com/office/drawing/2010/main" val="0"/>
+                        </a:ext>
+                      </a:extLst>
+                    </a:blip>
+                    <a:srcRect/>
+                    <a:stretch>
+                      <a:fillRect/>
+                    </a:stretch>
+                  </pic:blipFill>
+                  <pic:spPr bwMode="auto">
+                    <a:xfrm>
+                      <a:off x="0" y="0"/>
+                      <a:ext cx="6002718" cy="1816723"/>
+                    </a:xfrm>
+                    <a:prstGeom prst="rect">
+                      <a:avLst/>
+                    </a:prstGeom>
+                    <a:noFill/>
+                    <a:ln>
+                      <a:noFill/>
+                    </a:ln>
+                  </pic:spPr>
+                </pic:pic>
+              </a:graphicData>
+            </a:graphic>
+          </wp:inline>
+        </w:drawing>
+      </w:r>
+    </w:p>
+    <w:p/>
+    <w:p>
+      <w:r>
+        <w:t xml:space="preserve">Used vim to create a file in the file-system directory, which is the mount point for the file system. </w:t>
+      </w:r>
+    </w:p>
+    <w:p/>
+    <w:p>
+      <w:r>
+        <w:rPr>
+          <w:noProof/>
+        </w:rPr>
+        <w:drawing>
+          <wp:inline distT="0" distB="0" distL="0" distR="0" wp14:anchorId="1E3378A8" wp14:editId="66573394">
+            <wp:extent cx="5486400" cy="1471213"/>
+            <wp:effectExtent l="0" t="0" r="0" b="2540"/>
+            <wp:docPr id="7" name="Picture 7"/>
+            <wp:cNvGraphicFramePr>
+              <a:graphicFrameLocks xmlns:a="http://schemas.openxmlformats.org/drawingml/2006/main" noChangeAspect="1"/>
+            </wp:cNvGraphicFramePr>
+            <a:graphic xmlns:a="http://schemas.openxmlformats.org/drawingml/2006/main">
+              <a:graphicData uri="http://schemas.openxmlformats.org/drawingml/2006/picture">
+                <pic:pic xmlns:pic="http://schemas.openxmlformats.org/drawingml/2006/picture">
+                  <pic:nvPicPr>
+                    <pic:cNvPr id="0" name="Picture 7"/>
+                    <pic:cNvPicPr>
+                      <a:picLocks noChangeAspect="1" noChangeArrowheads="1"/>
+                    </pic:cNvPicPr>
+                  </pic:nvPicPr>
+                  <pic:blipFill>
+                    <a:blip r:embed="rId9">
+                      <a:extLst>
+                        <a:ext uri="{28A0092B-C50C-407E-A947-70E740481C1C}">
+                          <a14:useLocalDpi xmlns:a14="http://schemas.microsoft.com/office/drawing/2010/main" val="0"/>
+                        </a:ext>
+                      </a:extLst>
+                    </a:blip>
+                    <a:srcRect/>
+                    <a:stretch>
+                      <a:fillRect/>
+                    </a:stretch>
+                  </pic:blipFill>
+                  <pic:spPr bwMode="auto">
+                    <a:xfrm>
+                      <a:off x="0" y="0"/>
+                      <a:ext cx="5486400" cy="1471213"/>
                     </a:xfrm>
                     <a:prstGeom prst="rect">
                       <a:avLst/>

</xml_diff>

<commit_message>
Finished the shell activity document up to stage five.
</commit_message>
<xml_diff>
--- a/homework/csi-fs/shell-activity.docx
+++ b/homework/csi-fs/shell-activity.docx
@@ -344,9 +344,257 @@
           </wp:inline>
         </w:drawing>
       </w:r>
+    </w:p>
+    <w:p/>
+    <w:p>
+      <w:r>
+        <w:t>Created a directory in file-system.</w:t>
+      </w:r>
+    </w:p>
+    <w:p>
+      <w:r>
+        <w:rPr>
+          <w:noProof/>
+        </w:rPr>
+        <w:drawing>
+          <wp:inline distT="0" distB="0" distL="0" distR="0" wp14:anchorId="21ED3950" wp14:editId="16CB4B08">
+            <wp:extent cx="5486400" cy="743736"/>
+            <wp:effectExtent l="0" t="0" r="0" b="0"/>
+            <wp:docPr id="8" name="Picture 8"/>
+            <wp:cNvGraphicFramePr>
+              <a:graphicFrameLocks xmlns:a="http://schemas.openxmlformats.org/drawingml/2006/main" noChangeAspect="1"/>
+            </wp:cNvGraphicFramePr>
+            <a:graphic xmlns:a="http://schemas.openxmlformats.org/drawingml/2006/main">
+              <a:graphicData uri="http://schemas.openxmlformats.org/drawingml/2006/picture">
+                <pic:pic xmlns:pic="http://schemas.openxmlformats.org/drawingml/2006/picture">
+                  <pic:nvPicPr>
+                    <pic:cNvPr id="0" name="Picture 8"/>
+                    <pic:cNvPicPr>
+                      <a:picLocks noChangeAspect="1" noChangeArrowheads="1"/>
+                    </pic:cNvPicPr>
+                  </pic:nvPicPr>
+                  <pic:blipFill>
+                    <a:blip r:embed="rId10">
+                      <a:extLst>
+                        <a:ext uri="{28A0092B-C50C-407E-A947-70E740481C1C}">
+                          <a14:useLocalDpi xmlns:a14="http://schemas.microsoft.com/office/drawing/2010/main" val="0"/>
+                        </a:ext>
+                      </a:extLst>
+                    </a:blip>
+                    <a:srcRect/>
+                    <a:stretch>
+                      <a:fillRect/>
+                    </a:stretch>
+                  </pic:blipFill>
+                  <pic:spPr bwMode="auto">
+                    <a:xfrm>
+                      <a:off x="0" y="0"/>
+                      <a:ext cx="5486400" cy="743736"/>
+                    </a:xfrm>
+                    <a:prstGeom prst="rect">
+                      <a:avLst/>
+                    </a:prstGeom>
+                    <a:noFill/>
+                    <a:ln>
+                      <a:noFill/>
+                    </a:ln>
+                  </pic:spPr>
+                </pic:pic>
+              </a:graphicData>
+            </a:graphic>
+          </wp:inline>
+        </w:drawing>
+      </w:r>
+    </w:p>
+    <w:p/>
+    <w:p>
+      <w:r>
+        <w:t>Created a file within that directory.</w:t>
+      </w:r>
+    </w:p>
+    <w:p/>
+    <w:p>
+      <w:r>
+        <w:rPr>
+          <w:noProof/>
+        </w:rPr>
+        <w:drawing>
+          <wp:inline distT="0" distB="0" distL="0" distR="0" wp14:anchorId="2CC8A9A8" wp14:editId="09F5F41B">
+            <wp:extent cx="5486400" cy="768960"/>
+            <wp:effectExtent l="0" t="0" r="0" b="0"/>
+            <wp:docPr id="9" name="Picture 9"/>
+            <wp:cNvGraphicFramePr>
+              <a:graphicFrameLocks xmlns:a="http://schemas.openxmlformats.org/drawingml/2006/main" noChangeAspect="1"/>
+            </wp:cNvGraphicFramePr>
+            <a:graphic xmlns:a="http://schemas.openxmlformats.org/drawingml/2006/main">
+              <a:graphicData uri="http://schemas.openxmlformats.org/drawingml/2006/picture">
+                <pic:pic xmlns:pic="http://schemas.openxmlformats.org/drawingml/2006/picture">
+                  <pic:nvPicPr>
+                    <pic:cNvPr id="0" name="Picture 9"/>
+                    <pic:cNvPicPr>
+                      <a:picLocks noChangeAspect="1" noChangeArrowheads="1"/>
+                    </pic:cNvPicPr>
+                  </pic:nvPicPr>
+                  <pic:blipFill>
+                    <a:blip r:embed="rId11">
+                      <a:extLst>
+                        <a:ext uri="{28A0092B-C50C-407E-A947-70E740481C1C}">
+                          <a14:useLocalDpi xmlns:a14="http://schemas.microsoft.com/office/drawing/2010/main" val="0"/>
+                        </a:ext>
+                      </a:extLst>
+                    </a:blip>
+                    <a:srcRect/>
+                    <a:stretch>
+                      <a:fillRect/>
+                    </a:stretch>
+                  </pic:blipFill>
+                  <pic:spPr bwMode="auto">
+                    <a:xfrm>
+                      <a:off x="0" y="0"/>
+                      <a:ext cx="5486400" cy="768960"/>
+                    </a:xfrm>
+                    <a:prstGeom prst="rect">
+                      <a:avLst/>
+                    </a:prstGeom>
+                    <a:noFill/>
+                    <a:ln>
+                      <a:noFill/>
+                    </a:ln>
+                  </pic:spPr>
+                </pic:pic>
+              </a:graphicData>
+            </a:graphic>
+          </wp:inline>
+        </w:drawing>
+      </w:r>
+    </w:p>
+    <w:p/>
+    <w:p>
+      <w:r>
+        <w:t>Created a symbolic link within files to hello.txt</w:t>
+      </w:r>
+    </w:p>
+    <w:p>
+      <w:r>
+        <w:rPr>
+          <w:noProof/>
+        </w:rPr>
+        <w:drawing>
+          <wp:inline distT="0" distB="0" distL="0" distR="0" wp14:anchorId="639BEAB1" wp14:editId="436DDFBB">
+            <wp:extent cx="5486400" cy="605058"/>
+            <wp:effectExtent l="0" t="0" r="0" b="5080"/>
+            <wp:docPr id="10" name="Picture 10"/>
+            <wp:cNvGraphicFramePr>
+              <a:graphicFrameLocks xmlns:a="http://schemas.openxmlformats.org/drawingml/2006/main" noChangeAspect="1"/>
+            </wp:cNvGraphicFramePr>
+            <a:graphic xmlns:a="http://schemas.openxmlformats.org/drawingml/2006/main">
+              <a:graphicData uri="http://schemas.openxmlformats.org/drawingml/2006/picture">
+                <pic:pic xmlns:pic="http://schemas.openxmlformats.org/drawingml/2006/picture">
+                  <pic:nvPicPr>
+                    <pic:cNvPr id="0" name="Picture 10"/>
+                    <pic:cNvPicPr>
+                      <a:picLocks noChangeAspect="1" noChangeArrowheads="1"/>
+                    </pic:cNvPicPr>
+                  </pic:nvPicPr>
+                  <pic:blipFill>
+                    <a:blip r:embed="rId12">
+                      <a:extLst>
+                        <a:ext uri="{28A0092B-C50C-407E-A947-70E740481C1C}">
+                          <a14:useLocalDpi xmlns:a14="http://schemas.microsoft.com/office/drawing/2010/main" val="0"/>
+                        </a:ext>
+                      </a:extLst>
+                    </a:blip>
+                    <a:srcRect/>
+                    <a:stretch>
+                      <a:fillRect/>
+                    </a:stretch>
+                  </pic:blipFill>
+                  <pic:spPr bwMode="auto">
+                    <a:xfrm>
+                      <a:off x="0" y="0"/>
+                      <a:ext cx="5486400" cy="605058"/>
+                    </a:xfrm>
+                    <a:prstGeom prst="rect">
+                      <a:avLst/>
+                    </a:prstGeom>
+                    <a:noFill/>
+                    <a:ln>
+                      <a:noFill/>
+                    </a:ln>
+                  </pic:spPr>
+                </pic:pic>
+              </a:graphicData>
+            </a:graphic>
+          </wp:inline>
+        </w:drawing>
+      </w:r>
+    </w:p>
+    <w:p/>
+    <w:p/>
+    <w:p>
+      <w:r>
+        <w:t>Created a hard link in the top-level directory to files/hello-again.txt</w:t>
+      </w:r>
+    </w:p>
+    <w:p/>
+    <w:p>
+      <w:r>
+        <w:rPr>
+          <w:noProof/>
+        </w:rPr>
+        <w:drawing>
+          <wp:inline distT="0" distB="0" distL="0" distR="0" wp14:anchorId="7276EA44" wp14:editId="234C8C40">
+            <wp:extent cx="5486400" cy="956425"/>
+            <wp:effectExtent l="0" t="0" r="0" b="8890"/>
+            <wp:docPr id="11" name="Picture 11"/>
+            <wp:cNvGraphicFramePr>
+              <a:graphicFrameLocks xmlns:a="http://schemas.openxmlformats.org/drawingml/2006/main" noChangeAspect="1"/>
+            </wp:cNvGraphicFramePr>
+            <a:graphic xmlns:a="http://schemas.openxmlformats.org/drawingml/2006/main">
+              <a:graphicData uri="http://schemas.openxmlformats.org/drawingml/2006/picture">
+                <pic:pic xmlns:pic="http://schemas.openxmlformats.org/drawingml/2006/picture">
+                  <pic:nvPicPr>
+                    <pic:cNvPr id="0" name="Picture 11"/>
+                    <pic:cNvPicPr>
+                      <a:picLocks noChangeAspect="1" noChangeArrowheads="1"/>
+                    </pic:cNvPicPr>
+                  </pic:nvPicPr>
+                  <pic:blipFill>
+                    <a:blip r:embed="rId13">
+                      <a:extLst>
+                        <a:ext uri="{28A0092B-C50C-407E-A947-70E740481C1C}">
+                          <a14:useLocalDpi xmlns:a14="http://schemas.microsoft.com/office/drawing/2010/main" val="0"/>
+                        </a:ext>
+                      </a:extLst>
+                    </a:blip>
+                    <a:srcRect/>
+                    <a:stretch>
+                      <a:fillRect/>
+                    </a:stretch>
+                  </pic:blipFill>
+                  <pic:spPr bwMode="auto">
+                    <a:xfrm>
+                      <a:off x="0" y="0"/>
+                      <a:ext cx="5486400" cy="956425"/>
+                    </a:xfrm>
+                    <a:prstGeom prst="rect">
+                      <a:avLst/>
+                    </a:prstGeom>
+                    <a:noFill/>
+                    <a:ln>
+                      <a:noFill/>
+                    </a:ln>
+                  </pic:spPr>
+                </pic:pic>
+              </a:graphicData>
+            </a:graphic>
+          </wp:inline>
+        </w:drawing>
+      </w:r>
       <w:bookmarkStart w:id="0" w:name="_GoBack"/>
       <w:bookmarkEnd w:id="0"/>
     </w:p>
+    <w:p/>
     <w:sectPr>
       <w:pgSz w:w="12240" w:h="15840"/>
       <w:pgMar w:top="1440" w:right="1800" w:bottom="1440" w:left="1800" w:header="720" w:footer="720" w:gutter="0"/>

</xml_diff>

<commit_message>
Finished the shell activity document.
</commit_message>
<xml_diff>
--- a/homework/csi-fs/shell-activity.docx
+++ b/homework/csi-fs/shell-activity.docx
@@ -591,8 +591,83 @@
           </wp:inline>
         </w:drawing>
       </w:r>
+    </w:p>
+    <w:p/>
+    <w:p>
+      <w:r>
+        <w:t xml:space="preserve">Finally some </w:t>
+      </w:r>
+      <w:proofErr w:type="spellStart"/>
+      <w:r>
+        <w:t>ls</w:t>
+      </w:r>
+      <w:proofErr w:type="spellEnd"/>
+      <w:r>
+        <w:t xml:space="preserve"> commands run on the file system.  </w:t>
+      </w:r>
+      <w:proofErr w:type="gramStart"/>
+      <w:r>
+        <w:t>Pretty standard fare for the hard link, but some interesting results for the symbolic one.</w:t>
+      </w:r>
       <w:bookmarkStart w:id="0" w:name="_GoBack"/>
       <w:bookmarkEnd w:id="0"/>
+      <w:proofErr w:type="gramEnd"/>
+    </w:p>
+    <w:p/>
+    <w:p>
+      <w:r>
+        <w:rPr>
+          <w:noProof/>
+        </w:rPr>
+        <w:drawing>
+          <wp:inline distT="0" distB="0" distL="0" distR="0" wp14:anchorId="67A46913" wp14:editId="47E14F02">
+            <wp:extent cx="5486400" cy="956425"/>
+            <wp:effectExtent l="0" t="0" r="0" b="8890"/>
+            <wp:docPr id="12" name="Picture 12"/>
+            <wp:cNvGraphicFramePr>
+              <a:graphicFrameLocks xmlns:a="http://schemas.openxmlformats.org/drawingml/2006/main" noChangeAspect="1"/>
+            </wp:cNvGraphicFramePr>
+            <a:graphic xmlns:a="http://schemas.openxmlformats.org/drawingml/2006/main">
+              <a:graphicData uri="http://schemas.openxmlformats.org/drawingml/2006/picture">
+                <pic:pic xmlns:pic="http://schemas.openxmlformats.org/drawingml/2006/picture">
+                  <pic:nvPicPr>
+                    <pic:cNvPr id="0" name="Picture 12"/>
+                    <pic:cNvPicPr>
+                      <a:picLocks noChangeAspect="1" noChangeArrowheads="1"/>
+                    </pic:cNvPicPr>
+                  </pic:nvPicPr>
+                  <pic:blipFill>
+                    <a:blip r:embed="rId14">
+                      <a:extLst>
+                        <a:ext uri="{28A0092B-C50C-407E-A947-70E740481C1C}">
+                          <a14:useLocalDpi xmlns:a14="http://schemas.microsoft.com/office/drawing/2010/main" val="0"/>
+                        </a:ext>
+                      </a:extLst>
+                    </a:blip>
+                    <a:srcRect/>
+                    <a:stretch>
+                      <a:fillRect/>
+                    </a:stretch>
+                  </pic:blipFill>
+                  <pic:spPr bwMode="auto">
+                    <a:xfrm>
+                      <a:off x="0" y="0"/>
+                      <a:ext cx="5486400" cy="956425"/>
+                    </a:xfrm>
+                    <a:prstGeom prst="rect">
+                      <a:avLst/>
+                    </a:prstGeom>
+                    <a:noFill/>
+                    <a:ln>
+                      <a:noFill/>
+                    </a:ln>
+                  </pic:spPr>
+                </pic:pic>
+              </a:graphicData>
+            </a:graphic>
+          </wp:inline>
+        </w:drawing>
+      </w:r>
     </w:p>
     <w:p/>
     <w:sectPr>

</xml_diff>

<commit_message>
Moved the chdir call in fork-exec to the parent process.
</commit_message>
<xml_diff>
--- a/homework/csi-fs/shell-activity.docx
+++ b/homework/csi-fs/shell-activity.docx
@@ -3,27 +3,14 @@
 <w:document xmlns:wpc="http://schemas.microsoft.com/office/word/2010/wordprocessingCanvas" xmlns:mo="http://schemas.microsoft.com/office/mac/office/2008/main" xmlns:mc="http://schemas.openxmlformats.org/markup-compatibility/2006" xmlns:mv="urn:schemas-microsoft-com:mac:vml" xmlns:o="urn:schemas-microsoft-com:office:office" xmlns:r="http://schemas.openxmlformats.org/officeDocument/2006/relationships" xmlns:m="http://schemas.openxmlformats.org/officeDocument/2006/math" xmlns:v="urn:schemas-microsoft-com:vml" xmlns:wp14="http://schemas.microsoft.com/office/word/2010/wordprocessingDrawing" xmlns:wp="http://schemas.openxmlformats.org/drawingml/2006/wordprocessingDrawing" xmlns:w10="urn:schemas-microsoft-com:office:word" xmlns:w="http://schemas.openxmlformats.org/wordprocessingml/2006/main" xmlns:w14="http://schemas.microsoft.com/office/word/2010/wordml" xmlns:wpg="http://schemas.microsoft.com/office/word/2010/wordprocessingGroup" xmlns:wpi="http://schemas.microsoft.com/office/word/2010/wordprocessingInk" xmlns:wne="http://schemas.microsoft.com/office/word/2006/wordml" xmlns:wps="http://schemas.microsoft.com/office/word/2010/wordprocessingShape" mc:Ignorable="w14 wp14">
   <w:body>
     <w:p>
-      <w:proofErr w:type="gramStart"/>
-      <w:r>
-        <w:t xml:space="preserve">First a </w:t>
-      </w:r>
-      <w:proofErr w:type="spellStart"/>
-      <w:r>
-        <w:t>dd</w:t>
-      </w:r>
-      <w:proofErr w:type="spellEnd"/>
-      <w:r>
-        <w:t xml:space="preserve"> command to create the image from /</w:t>
-      </w:r>
-      <w:proofErr w:type="spellStart"/>
-      <w:r>
-        <w:t>dev</w:t>
-      </w:r>
-      <w:proofErr w:type="spellEnd"/>
-      <w:r>
-        <w:t>/zero into image.</w:t>
-      </w:r>
-      <w:proofErr w:type="gramEnd"/>
+      <w:bookmarkStart w:id="0" w:name="_GoBack"/>
+      <w:bookmarkEnd w:id="0"/>
+      <w:r>
+        <w:t>First</w:t>
+      </w:r>
+      <w:r>
+        <w:t xml:space="preserve"> a dd command to create the image from /dev/zero into image.</w:t>
+      </w:r>
     </w:p>
     <w:p/>
     <w:p>
@@ -84,15 +71,7 @@
     <w:p/>
     <w:p>
       <w:r>
-        <w:t xml:space="preserve">An </w:t>
-      </w:r>
-      <w:proofErr w:type="spellStart"/>
-      <w:r>
-        <w:t>ls</w:t>
-      </w:r>
-      <w:proofErr w:type="spellEnd"/>
-      <w:r>
-        <w:t xml:space="preserve"> command confirms the image was created.</w:t>
+        <w:t>An ls command confirms the image was created.</w:t>
       </w:r>
     </w:p>
     <w:p>
@@ -595,23 +574,8 @@
     <w:p/>
     <w:p>
       <w:r>
-        <w:t xml:space="preserve">Finally some </w:t>
-      </w:r>
-      <w:proofErr w:type="spellStart"/>
-      <w:r>
-        <w:t>ls</w:t>
-      </w:r>
-      <w:proofErr w:type="spellEnd"/>
-      <w:r>
-        <w:t xml:space="preserve"> commands run on the file system.  </w:t>
-      </w:r>
-      <w:proofErr w:type="gramStart"/>
-      <w:r>
-        <w:t>Pretty standard fare for the hard link, but some interesting results for the symbolic one.</w:t>
-      </w:r>
-      <w:bookmarkStart w:id="0" w:name="_GoBack"/>
-      <w:bookmarkEnd w:id="0"/>
-      <w:proofErr w:type="gramEnd"/>
+        <w:t>Finally some ls commands run on the file system.  Pretty standard fare for the hard link, but some interesting results for the symbolic one.</w:t>
+      </w:r>
     </w:p>
     <w:p/>
     <w:p>
@@ -839,7 +803,6 @@
   <w:style w:type="character" w:default="1" w:styleId="DefaultParagraphFont">
     <w:name w:val="Default Paragraph Font"/>
     <w:uiPriority w:val="1"/>
-    <w:semiHidden/>
     <w:unhideWhenUsed/>
   </w:style>
   <w:style w:type="table" w:default="1" w:styleId="TableNormal">
@@ -1052,7 +1015,6 @@
   <w:style w:type="character" w:default="1" w:styleId="DefaultParagraphFont">
     <w:name w:val="Default Paragraph Font"/>
     <w:uiPriority w:val="1"/>
-    <w:semiHidden/>
     <w:unhideWhenUsed/>
   </w:style>
   <w:style w:type="table" w:default="1" w:styleId="TableNormal">

</xml_diff>